<commit_message>
Small changes in triggers
</commit_message>
<xml_diff>
--- a/Documentation/CombinedController/Combined Controller - Triggers.docx
+++ b/Documentation/CombinedController/Combined Controller - Triggers.docx
@@ -72,27 +72,14 @@
       <w:r>
         <w:t xml:space="preserve">Table </w:t>
       </w:r>
-      <w:r>
-        <w:fldChar w:fldCharType="begin"/>
-      </w:r>
-      <w:r>
-        <w:instrText xml:space="preserve"> SEQ Table \* ARABIC </w:instrText>
-      </w:r>
-      <w:r>
-        <w:fldChar w:fldCharType="separate"/>
-      </w:r>
-      <w:r>
-        <w:rPr>
-          <w:noProof/>
-        </w:rPr>
-        <w:t>1</w:t>
-      </w:r>
-      <w:r>
-        <w:rPr>
-          <w:noProof/>
-        </w:rPr>
-        <w:fldChar w:fldCharType="end"/>
-      </w:r>
+      <w:fldSimple w:instr=" SEQ Table \* ARABIC ">
+        <w:r>
+          <w:rPr>
+            <w:noProof/>
+          </w:rPr>
+          <w:t>1</w:t>
+        </w:r>
+      </w:fldSimple>
       <w:r>
         <w:t>: History</w:t>
       </w:r>
@@ -804,31 +791,16 @@
       <w:bookmarkEnd w:id="4"/>
     </w:p>
     <w:p>
-      <w:r>
-        <w:fldChar w:fldCharType="begin"/>
-      </w:r>
-      <w:r>
-        <w:instrText xml:space="preserve"> TOC \h \z \c "Figure" </w:instrText>
-      </w:r>
-      <w:r>
-        <w:fldChar w:fldCharType="separate"/>
-      </w:r>
-      <w:r>
-        <w:rPr>
-          <w:b/>
-          <w:bCs/>
-          <w:noProof/>
-        </w:rPr>
-        <w:t>No table of figures entries found.</w:t>
-      </w:r>
-      <w:r>
-        <w:rPr>
-          <w:b/>
-          <w:bCs/>
-          <w:noProof/>
-        </w:rPr>
-        <w:fldChar w:fldCharType="end"/>
-      </w:r>
+      <w:fldSimple w:instr=" TOC \h \z \c &quot;Figure&quot; ">
+        <w:r>
+          <w:rPr>
+            <w:b/>
+            <w:bCs/>
+            <w:noProof/>
+          </w:rPr>
+          <w:t>No table of figures entries found.</w:t>
+        </w:r>
+      </w:fldSimple>
     </w:p>
     <w:p/>
     <w:p>
@@ -905,6 +877,138 @@
     <w:p>
       <w:pPr>
         <w:pStyle w:val="NoSpacing"/>
+        <w:rPr>
+          <w:rFonts w:eastAsia="Arial"/>
+        </w:rPr>
+      </w:pPr>
+      <w:r>
+        <w:rPr>
+          <w:rFonts w:eastAsia="Arial"/>
+        </w:rPr>
+        <w:t>t</w:t>
+      </w:r>
+      <w:r>
+        <w:rPr>
+          <w:rFonts w:eastAsia="Arial"/>
+        </w:rPr>
+        <w:t xml:space="preserve">rigger </w:t>
+      </w:r>
+      <w:r>
+        <w:rPr>
+          <w:rFonts w:eastAsia="Arial"/>
+        </w:rPr>
+        <w:t xml:space="preserve">MIDI </w:t>
+      </w:r>
+      <w:r>
+        <w:rPr>
+          <w:rFonts w:eastAsia="Arial"/>
+        </w:rPr>
+        <w:t>NoteOn MC=1 Note=C1</w:t>
+      </w:r>
+      <w:r>
+        <w:rPr>
+          <w:rFonts w:eastAsia="Arial"/>
+        </w:rPr>
+        <w:t xml:space="preserve"> Transpose5;</w:t>
+      </w:r>
+    </w:p>
+    <w:p>
+      <w:pPr>
+        <w:pStyle w:val="NoSpacing"/>
+        <w:rPr>
+          <w:rFonts w:eastAsia="Arial"/>
+        </w:rPr>
+      </w:pPr>
+      <w:r>
+        <w:rPr>
+          <w:rFonts w:eastAsia="Arial"/>
+        </w:rPr>
+        <w:t>t</w:t>
+      </w:r>
+      <w:r>
+        <w:rPr>
+          <w:rFonts w:eastAsia="Arial"/>
+        </w:rPr>
+        <w:t xml:space="preserve">rigger </w:t>
+      </w:r>
+      <w:r>
+        <w:rPr>
+          <w:rFonts w:eastAsia="Arial"/>
+        </w:rPr>
+        <w:t xml:space="preserve">MIDI </w:t>
+      </w:r>
+      <w:r>
+        <w:rPr>
+          <w:rFonts w:eastAsia="Arial"/>
+        </w:rPr>
+        <w:t>NoteOn MC=1 Note=C1</w:t>
+      </w:r>
+      <w:r>
+        <w:rPr>
+          <w:rFonts w:eastAsia="Arial"/>
+        </w:rPr>
+        <w:t>~</w:t>
+      </w:r>
+      <w:r>
+        <w:rPr>
+          <w:rFonts w:eastAsia="Arial"/>
+        </w:rPr>
+        <w:t xml:space="preserve"> Transpose5;</w:t>
+      </w:r>
+    </w:p>
+    <w:p>
+      <w:pPr>
+        <w:pStyle w:val="NoSpacing"/>
+        <w:rPr>
+          <w:rFonts w:eastAsia="Arial"/>
+        </w:rPr>
+      </w:pPr>
+      <w:r>
+        <w:rPr>
+          <w:rFonts w:eastAsia="Arial"/>
+        </w:rPr>
+        <w:t>t</w:t>
+      </w:r>
+      <w:r>
+        <w:rPr>
+          <w:rFonts w:eastAsia="Arial"/>
+        </w:rPr>
+        <w:t xml:space="preserve">rigger </w:t>
+      </w:r>
+      <w:r>
+        <w:rPr>
+          <w:rFonts w:eastAsia="Arial"/>
+        </w:rPr>
+        <w:t xml:space="preserve">MIDI </w:t>
+      </w:r>
+      <w:r>
+        <w:rPr>
+          <w:rFonts w:eastAsia="Arial"/>
+        </w:rPr>
+        <w:t>NoteOn MC=1 ~</w:t>
+      </w:r>
+      <w:r>
+        <w:rPr>
+          <w:rFonts w:eastAsia="Arial"/>
+        </w:rPr>
+        <w:t>C</w:t>
+      </w:r>
+      <w:r>
+        <w:rPr>
+          <w:rFonts w:eastAsia="Arial"/>
+        </w:rPr>
+        <w:t>3</w:t>
+      </w:r>
+      <w:r>
+        <w:rPr>
+          <w:rFonts w:eastAsia="Arial"/>
+        </w:rPr>
+        <w:t xml:space="preserve"> Transpose5;</w:t>
+      </w:r>
+    </w:p>
+    <w:p>
+      <w:pPr>
+        <w:pStyle w:val="NoSpacing"/>
         <w:ind w:left="270" w:hanging="270"/>
         <w:rPr>
           <w:rFonts w:eastAsia="Arial"/>
@@ -939,6 +1043,69 @@
           <w:rFonts w:eastAsia="Arial"/>
         </w:rPr>
         <w:t xml:space="preserve"> Transpose5 disabled;</w:t>
+      </w:r>
+    </w:p>
+    <w:p>
+      <w:pPr>
+        <w:pStyle w:val="NoSpacing"/>
+        <w:ind w:left="270" w:hanging="270"/>
+        <w:rPr>
+          <w:rFonts w:eastAsia="Arial"/>
+        </w:rPr>
+      </w:pPr>
+      <w:r>
+        <w:rPr>
+          <w:rFonts w:eastAsia="Arial"/>
+        </w:rPr>
+        <w:t>t</w:t>
+      </w:r>
+      <w:r>
+        <w:rPr>
+          <w:rFonts w:eastAsia="Arial"/>
+        </w:rPr>
+        <w:t>rigger</w:t>
+      </w:r>
+      <w:r>
+        <w:rPr>
+          <w:rFonts w:eastAsia="Arial"/>
+        </w:rPr>
+        <w:t xml:space="preserve"> MIDI</w:t>
+      </w:r>
+      <w:r>
+        <w:rPr>
+          <w:rFonts w:eastAsia="Arial"/>
+        </w:rPr>
+        <w:t xml:space="preserve"> NoteOn MC=1 Note</w:t>
+      </w:r>
+      <w:r>
+        <w:rPr>
+          <w:rFonts w:eastAsia="Arial"/>
+        </w:rPr>
+        <w:t>s</w:t>
+      </w:r>
+      <w:r>
+        <w:rPr>
+          <w:rFonts w:eastAsia="Arial"/>
+        </w:rPr>
+        <w:t>=C1</w:t>
+      </w:r>
+      <w:r>
+        <w:rPr>
+          <w:rFonts w:eastAsia="Arial"/>
+        </w:rPr>
+        <w:t>~</w:t>
+      </w:r>
+      <w:r>
+        <w:rPr>
+          <w:rFonts w:eastAsia="Arial"/>
+        </w:rPr>
+        <w:t xml:space="preserve">G#5 </w:t>
+      </w:r>
+      <w:r>
+        <w:rPr>
+          <w:rFonts w:eastAsia="Arial"/>
+        </w:rPr>
+        <w:t>Transpose5 disabled;</w:t>
       </w:r>
     </w:p>
     <w:p>
@@ -1392,13 +1559,7 @@
         <w:rPr>
           <w:rFonts w:eastAsia="Arial"/>
         </w:rPr>
-        <w:t>&gt;</w:t>
-      </w:r>
-      <w:r>
-        <w:rPr>
-          <w:rFonts w:eastAsia="Arial"/>
-        </w:rPr>
-        <w:t xml:space="preserve"> </w:t>
+        <w:t xml:space="preserve">&gt; </w:t>
       </w:r>
       <w:r>
         <w:rPr>
@@ -1443,13 +1604,7 @@
         <w:rPr>
           <w:rFonts w:eastAsia="Arial"/>
         </w:rPr>
-        <w:t>&gt;</w:t>
-      </w:r>
-      <w:r>
-        <w:rPr>
-          <w:rFonts w:eastAsia="Arial"/>
-        </w:rPr>
-        <w:t xml:space="preserve"> </w:t>
+        <w:t xml:space="preserve">&gt; </w:t>
       </w:r>
       <w:r>
         <w:rPr>
@@ -1500,13 +1655,7 @@
         <w:rPr>
           <w:rFonts w:eastAsia="Arial"/>
         </w:rPr>
-        <w:t>&gt;</w:t>
-      </w:r>
-      <w:r>
-        <w:rPr>
-          <w:rFonts w:eastAsia="Arial"/>
-        </w:rPr>
-        <w:t xml:space="preserve"> </w:t>
+        <w:t xml:space="preserve">&gt; </w:t>
       </w:r>
       <w:r>
         <w:rPr>
@@ -1551,13 +1700,7 @@
         <w:rPr>
           <w:rFonts w:eastAsia="Arial"/>
         </w:rPr>
-        <w:t>&gt;</w:t>
-      </w:r>
-      <w:r>
-        <w:rPr>
-          <w:rFonts w:eastAsia="Arial"/>
-        </w:rPr>
-        <w:t xml:space="preserve"> </w:t>
+        <w:t xml:space="preserve">&gt; </w:t>
       </w:r>
       <w:r>
         <w:rPr>
@@ -1602,13 +1745,7 @@
         <w:rPr>
           <w:rFonts w:eastAsia="Arial"/>
         </w:rPr>
-        <w:t>&gt;</w:t>
-      </w:r>
-      <w:r>
-        <w:rPr>
-          <w:rFonts w:eastAsia="Arial"/>
-        </w:rPr>
-        <w:t xml:space="preserve"> </w:t>
+        <w:t xml:space="preserve">&gt; </w:t>
       </w:r>
       <w:r>
         <w:rPr>
@@ -1653,13 +1790,7 @@
         <w:rPr>
           <w:rFonts w:eastAsia="Arial"/>
         </w:rPr>
-        <w:t>&gt;</w:t>
-      </w:r>
-      <w:r>
-        <w:rPr>
-          <w:rFonts w:eastAsia="Arial"/>
-        </w:rPr>
-        <w:t xml:space="preserve"> </w:t>
+        <w:t xml:space="preserve">&gt; </w:t>
       </w:r>
       <w:r>
         <w:rPr>
@@ -1859,7 +1990,6 @@
         <w:rPr>
           <w:rFonts w:eastAsia="Arial"/>
         </w:rPr>
-        <w:lastRenderedPageBreak/>
         <w:t>&lt;note_on&gt;:</w:t>
       </w:r>
       <w:r>
@@ -2190,7 +2320,62 @@
           <w:rFonts w:eastAsia="Arial"/>
         </w:rPr>
         <w:tab/>
-        <w:t xml:space="preserve">  &lt;note_1&gt; “~“ &lt;note_2&gt;)| @”All”       where note_1 = note, note_2 = note, </w:t>
+        <w:t xml:space="preserve">  &lt;note_1&gt; “~“ &lt;note_2&gt;)| @”All”       </w:t>
+      </w:r>
+    </w:p>
+    <w:p>
+      <w:pPr>
+        <w:pStyle w:val="NoSpacing"/>
+        <w:keepNext/>
+        <w:tabs>
+          <w:tab w:val="left" w:pos="2880"/>
+        </w:tabs>
+        <w:ind w:left="274" w:hanging="274"/>
+        <w:rPr>
+          <w:rFonts w:eastAsia="Arial"/>
+        </w:rPr>
+      </w:pPr>
+      <w:r>
+        <w:rPr>
+          <w:rFonts w:eastAsia="Arial"/>
+        </w:rPr>
+        <w:tab/>
+      </w:r>
+      <w:r>
+        <w:rPr>
+          <w:rFonts w:eastAsia="Arial"/>
+        </w:rPr>
+        <w:tab/>
+      </w:r>
+      <w:r>
+        <w:rPr>
+          <w:rFonts w:eastAsia="Arial"/>
+        </w:rPr>
+        <w:tab/>
+      </w:r>
+      <w:r>
+        <w:rPr>
+          <w:rFonts w:eastAsia="Arial"/>
+        </w:rPr>
+        <w:tab/>
+      </w:r>
+      <w:r>
+        <w:rPr>
+          <w:rFonts w:eastAsia="Arial"/>
+        </w:rPr>
+        <w:t xml:space="preserve">where note_1 = note, note_2 = note, </w:t>
+      </w:r>
+      <w:r>
+        <w:rPr>
+          <w:rFonts w:eastAsia="Arial"/>
+        </w:rPr>
+        <w:t xml:space="preserve"> </w:t>
+      </w:r>
+      <w:r>
+        <w:rPr>
+          <w:rFonts w:eastAsia="Arial"/>
+        </w:rPr>
+        <w:t>note1 &lt;= note_2</w:t>
       </w:r>
     </w:p>
     <w:p>
@@ -2208,44 +2393,32 @@
         <w:rPr>
           <w:rFonts w:eastAsia="Arial"/>
         </w:rPr>
+        <w:t>&lt;note&gt;:</w:t>
+      </w:r>
+      <w:r>
+        <w:rPr>
+          <w:rFonts w:eastAsia="Arial"/>
+        </w:rPr>
         <w:tab/>
-      </w:r>
-      <w:r>
-        <w:rPr>
-          <w:rFonts w:eastAsia="Arial"/>
-        </w:rPr>
-        <w:tab/>
-      </w:r>
-      <w:r>
-        <w:rPr>
-          <w:rFonts w:eastAsia="Arial"/>
-        </w:rPr>
-        <w:tab/>
-      </w:r>
-      <w:r>
-        <w:rPr>
-          <w:rFonts w:eastAsia="Arial"/>
-        </w:rPr>
-        <w:tab/>
-      </w:r>
-      <w:r>
-        <w:rPr>
-          <w:rFonts w:eastAsia="Arial"/>
-        </w:rPr>
-        <w:tab/>
-      </w:r>
-      <w:r>
-        <w:rPr>
-          <w:rFonts w:eastAsia="Arial"/>
-        </w:rPr>
-        <w:tab/>
-      </w:r>
-      <w:r>
-        <w:rPr>
-          <w:rFonts w:eastAsia="Arial"/>
-        </w:rPr>
-        <w:tab/>
-        <w:t>note1 &lt;= note_2</w:t>
+        <w:t xml:space="preserve"> (“C” | “D” | “E” | “F” | “G” | “A” | “B” ) (“#” | “b” | “”) (““0” .. “</w:t>
+      </w:r>
+      <w:r>
+        <w:rPr>
+          <w:rFonts w:eastAsia="Arial"/>
+        </w:rPr>
+        <w:t>10</w:t>
+      </w:r>
+      <w:r>
+        <w:rPr>
+          <w:rFonts w:eastAsia="Arial"/>
+        </w:rPr>
+        <w:t>”</w:t>
+      </w:r>
+      <w:r>
+        <w:rPr>
+          <w:rFonts w:eastAsia="Arial"/>
+        </w:rPr>
+        <w:t>)</w:t>
       </w:r>
     </w:p>
     <w:p>
@@ -2263,14 +2436,26 @@
         <w:rPr>
           <w:rFonts w:eastAsia="Arial"/>
         </w:rPr>
-        <w:t>&lt;note&gt;:</w:t>
-      </w:r>
-      <w:r>
-        <w:rPr>
-          <w:rFonts w:eastAsia="Arial"/>
-        </w:rPr>
         <w:tab/>
-        <w:t xml:space="preserve"> (“C” | “D” | “E” | “F” | “G” | “A” | “B” ) (“#” | “b” | “”) (“-1” | “0” .. “7” | “8”]</w:t>
+      </w:r>
+      <w:r>
+        <w:rPr>
+          <w:rFonts w:eastAsia="Arial"/>
+        </w:rPr>
+        <w:tab/>
+      </w:r>
+      <w:r>
+        <w:rPr>
+          <w:rFonts w:eastAsia="Arial"/>
+        </w:rPr>
+        <w:tab/>
+        <w:t>, check value 1&lt;=note &lt;=127</w:t>
+      </w:r>
+      <w:r>
+        <w:rPr>
+          <w:rFonts w:eastAsia="Arial"/>
+        </w:rPr>
+        <w:t>, G10 = 127</w:t>
       </w:r>
     </w:p>
     <w:p>
@@ -2284,25 +2469,6 @@
           <w:rFonts w:eastAsia="Arial"/>
         </w:rPr>
       </w:pPr>
-      <w:r>
-        <w:rPr>
-          <w:rFonts w:eastAsia="Arial"/>
-        </w:rPr>
-        <w:tab/>
-      </w:r>
-      <w:r>
-        <w:rPr>
-          <w:rFonts w:eastAsia="Arial"/>
-        </w:rPr>
-        <w:tab/>
-      </w:r>
-      <w:r>
-        <w:rPr>
-          <w:rFonts w:eastAsia="Arial"/>
-        </w:rPr>
-        <w:tab/>
-        <w:t>, check value 1&lt;=note &lt;=127</w:t>
-      </w:r>
     </w:p>
     <w:p>
       <w:pPr>
@@ -2315,6 +2481,19 @@
           <w:rFonts w:eastAsia="Arial"/>
         </w:rPr>
       </w:pPr>
+      <w:r>
+        <w:rPr>
+          <w:rFonts w:eastAsia="Arial"/>
+        </w:rPr>
+        <w:t>&lt;value_spec&gt;:</w:t>
+      </w:r>
+      <w:r>
+        <w:rPr>
+          <w:rFonts w:eastAsia="Arial"/>
+        </w:rPr>
+        <w:tab/>
+        <w:t>( [@“val=” | @”value=”|  “”] (@“ALL” | &lt;value_range&gt;)) |</w:t>
+      </w:r>
     </w:p>
     <w:p>
       <w:pPr>
@@ -2331,14 +2510,14 @@
         <w:rPr>
           <w:rFonts w:eastAsia="Arial"/>
         </w:rPr>
-        <w:t>&lt;value_spec&gt;:</w:t>
+        <w:t xml:space="preserve">                        </w:t>
       </w:r>
       <w:r>
         <w:rPr>
           <w:rFonts w:eastAsia="Arial"/>
         </w:rPr>
         <w:tab/>
-        <w:t>( [@“val=” | @”value=”|  “”] (@“ALL” | &lt;value_range&gt;)) |</w:t>
+        <w:t xml:space="preserve"> ( [@“CC=” | “”] &lt;cc&gt;)</w:t>
       </w:r>
     </w:p>
     <w:p>
@@ -2356,14 +2535,14 @@
         <w:rPr>
           <w:rFonts w:eastAsia="Arial"/>
         </w:rPr>
-        <w:t xml:space="preserve">                        </w:t>
+        <w:t>&lt;value_range&gt;:</w:t>
       </w:r>
       <w:r>
         <w:rPr>
           <w:rFonts w:eastAsia="Arial"/>
         </w:rPr>
         <w:tab/>
-        <w:t xml:space="preserve"> ( [@“CC=” | “”] &lt;cc&gt;)</w:t>
+        <w:t xml:space="preserve">  &lt;value1&gt; “~“ &lt;value2&gt;)| @”All”   where value1 = value, value2 = value, </w:t>
       </w:r>
     </w:p>
     <w:p>
@@ -2381,14 +2560,31 @@
         <w:rPr>
           <w:rFonts w:eastAsia="Arial"/>
         </w:rPr>
-        <w:t>&lt;value_range&gt;:</w:t>
-      </w:r>
-      <w:r>
-        <w:rPr>
-          <w:rFonts w:eastAsia="Arial"/>
-        </w:rPr>
         <w:tab/>
-        <w:t xml:space="preserve">  &lt;value1&gt; “~“ &lt;value2&gt;)| @”All”   where value1 = value, value2 = value, value1 &lt;= </w:t>
+      </w:r>
+      <w:r>
+        <w:rPr>
+          <w:rFonts w:eastAsia="Arial"/>
+        </w:rPr>
+        <w:tab/>
+      </w:r>
+      <w:r>
+        <w:rPr>
+          <w:rFonts w:eastAsia="Arial"/>
+        </w:rPr>
+        <w:tab/>
+      </w:r>
+      <w:r>
+        <w:rPr>
+          <w:rFonts w:eastAsia="Arial"/>
+        </w:rPr>
+        <w:tab/>
+      </w:r>
+      <w:r>
+        <w:rPr>
+          <w:rFonts w:eastAsia="Arial"/>
+        </w:rPr>
+        <w:t>value1 &lt;= value2</w:t>
       </w:r>
     </w:p>
     <w:p>
@@ -2402,25 +2598,6 @@
           <w:rFonts w:eastAsia="Arial"/>
         </w:rPr>
       </w:pPr>
-      <w:r>
-        <w:rPr>
-          <w:rFonts w:eastAsia="Arial"/>
-        </w:rPr>
-        <w:tab/>
-      </w:r>
-      <w:r>
-        <w:rPr>
-          <w:rFonts w:eastAsia="Arial"/>
-        </w:rPr>
-        <w:tab/>
-      </w:r>
-      <w:r>
-        <w:rPr>
-          <w:rFonts w:eastAsia="Arial"/>
-        </w:rPr>
-        <w:tab/>
-        <w:t>value2</w:t>
-      </w:r>
     </w:p>
     <w:p>
       <w:pPr>
@@ -2433,6 +2610,19 @@
           <w:rFonts w:eastAsia="Arial"/>
         </w:rPr>
       </w:pPr>
+      <w:r>
+        <w:rPr>
+          <w:rFonts w:eastAsia="Arial"/>
+        </w:rPr>
+        <w:t>&lt;value&gt;:</w:t>
+      </w:r>
+      <w:r>
+        <w:rPr>
+          <w:rFonts w:eastAsia="Arial"/>
+        </w:rPr>
+        <w:tab/>
+        <w:t>0 &lt;= value &lt;= 127</w:t>
+      </w:r>
     </w:p>
     <w:p>
       <w:pPr>
@@ -2445,19 +2635,6 @@
           <w:rFonts w:eastAsia="Arial"/>
         </w:rPr>
       </w:pPr>
-      <w:r>
-        <w:rPr>
-          <w:rFonts w:eastAsia="Arial"/>
-        </w:rPr>
-        <w:t>&lt;value&gt;:</w:t>
-      </w:r>
-      <w:r>
-        <w:rPr>
-          <w:rFonts w:eastAsia="Arial"/>
-        </w:rPr>
-        <w:tab/>
-        <w:t>0 &lt;= value &lt;= 127</w:t>
-      </w:r>
     </w:p>
     <w:p>
       <w:pPr>
@@ -2470,6 +2647,19 @@
           <w:rFonts w:eastAsia="Arial"/>
         </w:rPr>
       </w:pPr>
+      <w:r>
+        <w:rPr>
+          <w:rFonts w:eastAsia="Arial"/>
+        </w:rPr>
+        <w:t>&lt;mc_spec&gt; :</w:t>
+      </w:r>
+      <w:r>
+        <w:rPr>
+          <w:rFonts w:eastAsia="Arial"/>
+        </w:rPr>
+        <w:tab/>
+        <w:t>( [@“mc=” | “” ] &lt;mc_nr&gt;)</w:t>
+      </w:r>
     </w:p>
     <w:p>
       <w:pPr>
@@ -2486,15 +2676,23 @@
         <w:rPr>
           <w:rFonts w:eastAsia="Arial"/>
         </w:rPr>
-        <w:t>&lt;mc_spec&gt; :</w:t>
+        <w:t>&lt;mc_nr&gt;:</w:t>
       </w:r>
       <w:r>
         <w:rPr>
           <w:rFonts w:eastAsia="Arial"/>
         </w:rPr>
         <w:tab/>
-        <w:t>( [@“mc=” | “” ] &lt;mc_nr&gt;)</w:t>
-      </w:r>
+        <w:t>( “1” | “2” .. | “15” | “16” )</w:t>
+      </w:r>
+    </w:p>
+    <w:p>
+      <w:pPr>
+        <w:pStyle w:val="BodyText"/>
+        <w:tabs>
+          <w:tab w:val="left" w:pos="2880"/>
+        </w:tabs>
+      </w:pPr>
     </w:p>
     <w:p>
       <w:pPr>
@@ -2511,23 +2709,15 @@
         <w:rPr>
           <w:rFonts w:eastAsia="Arial"/>
         </w:rPr>
-        <w:t>&lt;mc_nr&gt;:</w:t>
+        <w:t>&lt;identifier&gt;:</w:t>
       </w:r>
       <w:r>
         <w:rPr>
           <w:rFonts w:eastAsia="Arial"/>
         </w:rPr>
         <w:tab/>
-        <w:t>( “1” | “2” .. | “15” | “16” )</w:t>
-      </w:r>
-    </w:p>
-    <w:p>
-      <w:pPr>
-        <w:pStyle w:val="BodyText"/>
-        <w:tabs>
-          <w:tab w:val="left" w:pos="2880"/>
-        </w:tabs>
-      </w:pPr>
+        <w:t>&lt;alpha_char&gt; + &lt;id_char&gt;*</w:t>
+      </w:r>
     </w:p>
     <w:p>
       <w:pPr>
@@ -2544,14 +2734,14 @@
         <w:rPr>
           <w:rFonts w:eastAsia="Arial"/>
         </w:rPr>
-        <w:t>&lt;identifier&gt;:</w:t>
+        <w:t>&lt;alpha_char&gt;:</w:t>
       </w:r>
       <w:r>
         <w:rPr>
           <w:rFonts w:eastAsia="Arial"/>
         </w:rPr>
         <w:tab/>
-        <w:t>&lt;alpha_char&gt; + &lt;id_char&gt;*</w:t>
+        <w:t>(“A”| “B” | ..| “Y” | “Z” | “a” | “b” | .. | “y” | “z” | ‘_’ )</w:t>
       </w:r>
     </w:p>
     <w:p>
@@ -2569,31 +2759,6 @@
         <w:rPr>
           <w:rFonts w:eastAsia="Arial"/>
         </w:rPr>
-        <w:t>&lt;alpha_char&gt;:</w:t>
-      </w:r>
-      <w:r>
-        <w:rPr>
-          <w:rFonts w:eastAsia="Arial"/>
-        </w:rPr>
-        <w:tab/>
-        <w:t>(“A”| “B” | ..| “Y” | “Z” | “a” | “b” | .. | “y” | “z” | ‘_’ )</w:t>
-      </w:r>
-    </w:p>
-    <w:p>
-      <w:pPr>
-        <w:pStyle w:val="NoSpacing"/>
-        <w:tabs>
-          <w:tab w:val="left" w:pos="2880"/>
-        </w:tabs>
-        <w:ind w:left="270" w:hanging="270"/>
-        <w:rPr>
-          <w:rFonts w:eastAsia="Arial"/>
-        </w:rPr>
-      </w:pPr>
-      <w:r>
-        <w:rPr>
-          <w:rFonts w:eastAsia="Arial"/>
-        </w:rPr>
         <w:t>&lt;digit&gt;:</w:t>
       </w:r>
       <w:r>
@@ -2603,6 +2768,14 @@
         <w:tab/>
         <w:t xml:space="preserve">(“0” | “1” | .. | “8” | “9” </w:t>
       </w:r>
+      <w:r>
+        <w:rPr>
+          <w:rFonts w:eastAsia="Arial"/>
+        </w:rPr>
+        <w:t xml:space="preserve"> )</w:t>
+      </w:r>
+      <w:bookmarkStart w:id="6" w:name="_GoBack"/>
+      <w:bookmarkEnd w:id="6"/>
     </w:p>
     <w:p>
       <w:pPr>
@@ -2738,8 +2911,6 @@
         </w:rPr>
         <w:t>int MidiProperty</w:t>
       </w:r>
-      <w:bookmarkStart w:id="6" w:name="_GoBack"/>
-      <w:bookmarkEnd w:id="6"/>
       <w:r>
         <w:rPr>
           <w:rFonts w:ascii="Courier New" w:hAnsi="Courier New" w:cs="Courier New"/>
@@ -2880,6 +3051,7 @@
           <w:rFonts w:ascii="Courier New" w:hAnsi="Courier New" w:cs="Courier New"/>
           <w:sz w:val="20"/>
         </w:rPr>
+        <w:lastRenderedPageBreak/>
         <w:t xml:space="preserve">  case (words[0] == &lt;trigger&gt;</w:t>
       </w:r>
     </w:p>
@@ -2896,7 +3068,6 @@
           <w:rFonts w:ascii="Courier New" w:hAnsi="Courier New" w:cs="Courier New"/>
           <w:sz w:val="20"/>
         </w:rPr>
-        <w:lastRenderedPageBreak/>
         <w:t xml:space="preserve">    CurrentWord++;</w:t>
       </w:r>
     </w:p>
@@ -3000,21 +3171,7 @@
           <w:rFonts w:ascii="Courier New" w:hAnsi="Courier New" w:cs="Courier New"/>
           <w:sz w:val="20"/>
         </w:rPr>
-        <w:t xml:space="preserve"> (words[</w:t>
-      </w:r>
-      <w:r>
-        <w:rPr>
-          <w:rFonts w:ascii="Courier New" w:hAnsi="Courier New" w:cs="Courier New"/>
-          <w:sz w:val="20"/>
-        </w:rPr>
-        <w:t>CurrentWord</w:t>
-      </w:r>
-      <w:r>
-        <w:rPr>
-          <w:rFonts w:ascii="Courier New" w:hAnsi="Courier New" w:cs="Courier New"/>
-          <w:sz w:val="20"/>
-        </w:rPr>
-        <w:t>] == &lt;MIDI&gt;</w:t>
+        <w:t xml:space="preserve"> (words[CurrentWord] == &lt;MIDI&gt;</w:t>
       </w:r>
     </w:p>
     <w:p>
@@ -3360,14 +3517,27 @@
         <w:lastRenderedPageBreak/>
         <w:t xml:space="preserve">Table </w:t>
       </w:r>
-      <w:fldSimple w:instr=" SEQ Table \* ARABIC ">
-        <w:r>
-          <w:rPr>
-            <w:noProof/>
-          </w:rPr>
-          <w:t>1</w:t>
-        </w:r>
-      </w:fldSimple>
+      <w:r>
+        <w:fldChar w:fldCharType="begin"/>
+      </w:r>
+      <w:r>
+        <w:instrText xml:space="preserve"> SEQ Table \* ARABIC </w:instrText>
+      </w:r>
+      <w:r>
+        <w:fldChar w:fldCharType="separate"/>
+      </w:r>
+      <w:r>
+        <w:rPr>
+          <w:noProof/>
+        </w:rPr>
+        <w:t>1</w:t>
+      </w:r>
+      <w:r>
+        <w:rPr>
+          <w:noProof/>
+        </w:rPr>
+        <w:fldChar w:fldCharType="end"/>
+      </w:r>
       <w:r>
         <w:t>: Triggers</w:t>
       </w:r>
@@ -10920,6 +11090,7 @@
     <w:lsdException w:name="HTML Sample" w:semiHidden="1" w:unhideWhenUsed="1"/>
     <w:lsdException w:name="HTML Typewriter" w:semiHidden="1" w:unhideWhenUsed="1"/>
     <w:lsdException w:name="HTML Variable" w:semiHidden="1" w:unhideWhenUsed="1"/>
+    <w:lsdException w:name="Normal Table" w:semiHidden="1" w:unhideWhenUsed="1"/>
     <w:lsdException w:name="annotation subject" w:semiHidden="1" w:unhideWhenUsed="1"/>
     <w:lsdException w:name="No List" w:semiHidden="1" w:unhideWhenUsed="1"/>
     <w:lsdException w:name="Outline List 1" w:semiHidden="1" w:unhideWhenUsed="1"/>
@@ -10963,8 +11134,10 @@
     <w:lsdException w:name="Table Elegant" w:semiHidden="1" w:unhideWhenUsed="1"/>
     <w:lsdException w:name="Table Professional" w:semiHidden="1" w:unhideWhenUsed="1"/>
     <w:lsdException w:name="Table Subtle 1" w:semiHidden="1" w:unhideWhenUsed="1"/>
+    <w:lsdException w:name="Table Subtle 2" w:semiHidden="1" w:unhideWhenUsed="1"/>
     <w:lsdException w:name="Table Web 1" w:semiHidden="1" w:unhideWhenUsed="1"/>
     <w:lsdException w:name="Table Web 2" w:semiHidden="1" w:unhideWhenUsed="1"/>
+    <w:lsdException w:name="Table Web 3" w:semiHidden="1" w:unhideWhenUsed="1"/>
     <w:lsdException w:name="Balloon Text" w:semiHidden="1" w:unhideWhenUsed="1"/>
     <w:lsdException w:name="Table Grid" w:uiPriority="59"/>
     <w:lsdException w:name="Table Theme" w:semiHidden="1" w:unhideWhenUsed="1"/>
@@ -12285,7 +12458,7 @@
 </file>
 
 <file path=customXml/itemProps1.xml><?xml version="1.0" encoding="utf-8"?>
-<ds:datastoreItem xmlns:ds="http://schemas.openxmlformats.org/officeDocument/2006/customXml" ds:itemID="{57DB42F3-5DF9-4C58-8110-1B9E44B45DD9}">
+<ds:datastoreItem xmlns:ds="http://schemas.openxmlformats.org/officeDocument/2006/customXml" ds:itemID="{C1E7B983-736D-47E2-9D1E-18A42089F10D}">
   <ds:schemaRefs>
     <ds:schemaRef ds:uri="http://schemas.openxmlformats.org/officeDocument/2006/bibliography"/>
   </ds:schemaRefs>

</xml_diff>